<commit_message>
Trained on whole set except Mexico
</commit_message>
<xml_diff>
--- a/Essais.docx
+++ b/Essais.docx
@@ -116,7 +116,117 @@
         <w:rPr>
           <w:lang w:val="fr-FR"/>
         </w:rPr>
-        <w:t>Entrainement sur un sous ensemble de pays ?</w:t>
+        <w:t>Entrainemen</w:t>
+      </w:r>
+      <w:r>
+        <w:rPr>
+          <w:lang w:val="fr-FR"/>
+        </w:rPr>
+        <w:t>t sur un sous ensemble de pays </w:t>
+      </w:r>
+    </w:p>
+    <w:p>
+      <w:pPr>
+        <w:pStyle w:val="Paragraphedeliste"/>
+        <w:numPr>
+          <w:ilvl w:val="1"/>
+          <w:numId w:val="2"/>
+        </w:numPr>
+        <w:rPr>
+          <w:lang w:val="fr-FR"/>
+        </w:rPr>
+      </w:pPr>
+      <w:r>
+        <w:rPr>
+          <w:lang w:val="fr-FR"/>
+        </w:rPr>
+        <w:t>Résultat :</w:t>
+      </w:r>
+      <w:r>
+        <w:rPr>
+          <w:lang w:val="fr-FR"/>
+        </w:rPr>
+        <w:t xml:space="preserve"> Problème de </w:t>
+      </w:r>
+      <w:proofErr w:type="spellStart"/>
+      <w:r>
+        <w:rPr>
+          <w:lang w:val="fr-FR"/>
+        </w:rPr>
+        <w:t>normalization</w:t>
+      </w:r>
+      <w:proofErr w:type="spellEnd"/>
+      <w:r>
+        <w:rPr>
+          <w:lang w:val="fr-FR"/>
+        </w:rPr>
+        <w:t xml:space="preserve">, </w:t>
+      </w:r>
+      <w:r>
+        <w:rPr>
+          <w:lang w:val="fr-FR"/>
+        </w:rPr>
+        <w:t xml:space="preserve">si on normalise sur le tout, la prédiction est </w:t>
+      </w:r>
+      <w:proofErr w:type="spellStart"/>
+      <w:r>
+        <w:rPr>
+          <w:lang w:val="fr-FR"/>
+        </w:rPr>
+        <w:t>totallement</w:t>
+      </w:r>
+      <w:proofErr w:type="spellEnd"/>
+      <w:r>
+        <w:rPr>
+          <w:lang w:val="fr-FR"/>
+        </w:rPr>
+        <w:t xml:space="preserve"> fausse. Si on normalise par pays </w:t>
+      </w:r>
+      <w:r>
+        <w:rPr>
+          <w:lang w:val="fr-FR"/>
+        </w:rPr>
+        <w:t>les prédictions sont plus raisonnables.</w:t>
+      </w:r>
+    </w:p>
+    <w:p>
+      <w:pPr>
+        <w:pStyle w:val="Paragraphedeliste"/>
+        <w:numPr>
+          <w:ilvl w:val="1"/>
+          <w:numId w:val="2"/>
+        </w:numPr>
+        <w:rPr>
+          <w:lang w:val="fr-FR"/>
+        </w:rPr>
+      </w:pPr>
+      <w:r>
+        <w:rPr>
+          <w:lang w:val="fr-FR"/>
+        </w:rPr>
+        <w:t xml:space="preserve">Ceci dit l’algorithme a </w:t>
+      </w:r>
+      <w:proofErr w:type="spellStart"/>
+      <w:r>
+        <w:rPr>
+          <w:lang w:val="fr-FR"/>
+        </w:rPr>
+        <w:t>tendence</w:t>
+      </w:r>
+      <w:proofErr w:type="spellEnd"/>
+      <w:r>
+        <w:rPr>
+          <w:lang w:val="fr-FR"/>
+        </w:rPr>
+        <w:t xml:space="preserve"> à ê</w:t>
+      </w:r>
+      <w:bookmarkStart w:id="0" w:name="_GoBack"/>
+      <w:bookmarkEnd w:id="0"/>
+      <w:r>
+        <w:rPr>
+          <w:lang w:val="fr-FR"/>
+        </w:rPr>
+        <w:t>tre optimiste dans ce scénario.</w:t>
       </w:r>
     </w:p>
     <w:p>
@@ -136,8 +246,6 @@
         </w:rPr>
         <w:t>Entrainement vertical ?</w:t>
       </w:r>
-      <w:bookmarkStart w:id="0" w:name="_GoBack"/>
-      <w:bookmarkEnd w:id="0"/>
     </w:p>
     <w:sectPr>
       <w:pgSz w:w="12240" w:h="15840"/>

</xml_diff>